<commit_message>
se agrega carga de archivos de prueba
</commit_message>
<xml_diff>
--- a/Presentaciones/Hoja de Ruta.docx
+++ b/Presentaciones/Hoja de Ruta.docx
@@ -15,21 +15,19 @@
           <w:sz w:val="36"/>
           <w:szCs w:val="36"/>
         </w:rPr>
-        <w:t>Demo Self Management</w:t>
-      </w:r>
-    </w:p>
-    <w:p>
-      <w:pPr>
-        <w:pStyle w:val="Style-1"/>
-        <w:spacing w:line="276" w:lineRule="auto"/>
-        <w:jc w:val="center"/>
+        <w:t xml:space="preserve">Demo </w:t>
+      </w:r>
+      <w:proofErr w:type="spellStart"/>
+      <w:r>
         <w:rPr>
           <w:rFonts w:ascii="Arial" w:eastAsia="Arial" w:hAnsi="Arial" w:cs="Arial"/>
           <w:color w:val="000000"/>
           <w:sz w:val="36"/>
           <w:szCs w:val="36"/>
         </w:rPr>
-      </w:pPr>
+        <w:t>Self</w:t>
+      </w:r>
+      <w:proofErr w:type="spellEnd"/>
       <w:r>
         <w:rPr>
           <w:rFonts w:ascii="Arial" w:eastAsia="Arial" w:hAnsi="Arial" w:cs="Arial"/>
@@ -37,6 +35,28 @@
           <w:sz w:val="36"/>
           <w:szCs w:val="36"/>
         </w:rPr>
+        <w:t xml:space="preserve"> Management</w:t>
+      </w:r>
+    </w:p>
+    <w:p>
+      <w:pPr>
+        <w:pStyle w:val="Style-1"/>
+        <w:spacing w:line="276" w:lineRule="auto"/>
+        <w:jc w:val="center"/>
+        <w:rPr>
+          <w:rFonts w:ascii="Arial" w:eastAsia="Arial" w:hAnsi="Arial" w:cs="Arial"/>
+          <w:color w:val="000000"/>
+          <w:sz w:val="36"/>
+          <w:szCs w:val="36"/>
+        </w:rPr>
+      </w:pPr>
+      <w:r>
+        <w:rPr>
+          <w:rFonts w:ascii="Arial" w:eastAsia="Arial" w:hAnsi="Arial" w:cs="Arial"/>
+          <w:color w:val="000000"/>
+          <w:sz w:val="36"/>
+          <w:szCs w:val="36"/>
+        </w:rPr>
         <w:t>Hoja de ruta</w:t>
       </w:r>
     </w:p>
@@ -91,16 +111,49 @@
           <w:sz w:val="22"/>
           <w:szCs w:val="22"/>
         </w:rPr>
-        <w:t>Nos logueamos</w:t>
-      </w:r>
-      <w:r>
-        <w:rPr>
-          <w:rFonts w:ascii="Arial" w:eastAsia="Arial" w:hAnsi="Arial" w:cs="Arial"/>
-          <w:color w:val="000000"/>
-          <w:sz w:val="22"/>
-          <w:szCs w:val="22"/>
-        </w:rPr>
-        <w:t xml:space="preserve"> con un jefe de cuenta (jefe1, jefe2, jefe3). Password=123.</w:t>
+        <w:t xml:space="preserve">Nos </w:t>
+      </w:r>
+      <w:proofErr w:type="spellStart"/>
+      <w:r>
+        <w:rPr>
+          <w:rFonts w:ascii="Arial" w:eastAsia="Arial" w:hAnsi="Arial" w:cs="Arial"/>
+          <w:b/>
+          <w:bCs/>
+          <w:color w:val="000000"/>
+          <w:sz w:val="22"/>
+          <w:szCs w:val="22"/>
+        </w:rPr>
+        <w:t>logueamos</w:t>
+      </w:r>
+      <w:proofErr w:type="spellEnd"/>
+      <w:r>
+        <w:rPr>
+          <w:rFonts w:ascii="Arial" w:eastAsia="Arial" w:hAnsi="Arial" w:cs="Arial"/>
+          <w:color w:val="000000"/>
+          <w:sz w:val="22"/>
+          <w:szCs w:val="22"/>
+        </w:rPr>
+        <w:t xml:space="preserve"> con un jefe de cuenta (jefe1, jefe2, jefe3). </w:t>
+      </w:r>
+      <w:proofErr w:type="spellStart"/>
+      <w:r>
+        <w:rPr>
+          <w:rFonts w:ascii="Arial" w:eastAsia="Arial" w:hAnsi="Arial" w:cs="Arial"/>
+          <w:color w:val="000000"/>
+          <w:sz w:val="22"/>
+          <w:szCs w:val="22"/>
+        </w:rPr>
+        <w:t>Password</w:t>
+      </w:r>
+      <w:proofErr w:type="spellEnd"/>
+      <w:r>
+        <w:rPr>
+          <w:rFonts w:ascii="Arial" w:eastAsia="Arial" w:hAnsi="Arial" w:cs="Arial"/>
+          <w:color w:val="000000"/>
+          <w:sz w:val="22"/>
+          <w:szCs w:val="22"/>
+        </w:rPr>
+        <w:t>=123.</w:t>
       </w:r>
     </w:p>
     <w:p>
@@ -164,16 +217,7 @@
           <w:sz w:val="22"/>
           <w:szCs w:val="22"/>
         </w:rPr>
-        <w:t>2.1.       Mostramos quienes son los supervisores: scoca1 y sc</w:t>
-      </w:r>
-      <w:r>
-        <w:rPr>
-          <w:rFonts w:ascii="Arial" w:eastAsia="Arial" w:hAnsi="Arial" w:cs="Arial"/>
-          <w:color w:val="000000"/>
-          <w:sz w:val="22"/>
-          <w:szCs w:val="22"/>
-        </w:rPr>
-        <w:t>oca2 (posibilidad dar de   alta/baja un supervisor).</w:t>
+        <w:t>2.1.       Mostramos quienes son los supervisores: scoca1 y scoca2 (posibilidad dar de   alta/baja un supervisor).</w:t>
       </w:r>
     </w:p>
     <w:p>
@@ -310,16 +354,7 @@
           <w:sz w:val="22"/>
           <w:szCs w:val="22"/>
         </w:rPr>
-        <w:t xml:space="preserve">2.4.     </w:t>
-      </w:r>
-      <w:r>
-        <w:rPr>
-          <w:rFonts w:ascii="Arial" w:eastAsia="Arial" w:hAnsi="Arial" w:cs="Arial"/>
-          <w:color w:val="000000"/>
-          <w:sz w:val="22"/>
-          <w:szCs w:val="22"/>
-        </w:rPr>
-        <w:t xml:space="preserve">  Posibilidad dar de alta una métrica, ver q no puedo más de 3 y menos de 1, ver validaciones de rangos.</w:t>
+        <w:t>2.4.       Posibilidad dar de alta una métrica, ver q no puedo más de 3 y menos de 1, ver validaciones de rangos.</w:t>
       </w:r>
     </w:p>
     <w:p>
@@ -392,16 +427,27 @@
           <w:sz w:val="22"/>
           <w:szCs w:val="22"/>
         </w:rPr>
-        <w:t xml:space="preserve">, se puede ver la lista de supervisores y a qué campaña pertenecen: scoca1 y scoca2 pertenecen Coca-Cola, </w:t>
-      </w:r>
-      <w:r>
-        <w:rPr>
-          <w:rFonts w:ascii="Arial" w:eastAsia="Arial" w:hAnsi="Arial" w:cs="Arial"/>
-          <w:color w:val="000000"/>
-          <w:sz w:val="22"/>
-          <w:szCs w:val="22"/>
-        </w:rPr>
-        <w:t>el resto nó.</w:t>
+        <w:t xml:space="preserve">, se puede ver la lista de supervisores y a qué campaña pertenecen: scoca1 y scoca2 pertenecen Coca-Cola, el resto </w:t>
+      </w:r>
+      <w:proofErr w:type="spellStart"/>
+      <w:r>
+        <w:rPr>
+          <w:rFonts w:ascii="Arial" w:eastAsia="Arial" w:hAnsi="Arial" w:cs="Arial"/>
+          <w:color w:val="000000"/>
+          <w:sz w:val="22"/>
+          <w:szCs w:val="22"/>
+        </w:rPr>
+        <w:t>nó</w:t>
+      </w:r>
+      <w:proofErr w:type="spellEnd"/>
+      <w:r>
+        <w:rPr>
+          <w:rFonts w:ascii="Arial" w:eastAsia="Arial" w:hAnsi="Arial" w:cs="Arial"/>
+          <w:color w:val="000000"/>
+          <w:sz w:val="22"/>
+          <w:szCs w:val="22"/>
+        </w:rPr>
+        <w:t>.</w:t>
       </w:r>
     </w:p>
     <w:p>
@@ -447,16 +493,29 @@
         </w:rPr>
         <w:t xml:space="preserve">4.       </w:t>
       </w:r>
-      <w:r>
-        <w:rPr>
-          <w:rFonts w:ascii="Arial" w:eastAsia="Arial" w:hAnsi="Arial" w:cs="Arial"/>
-          <w:b/>
-          <w:bCs/>
-          <w:color w:val="000000"/>
-          <w:sz w:val="22"/>
-          <w:szCs w:val="22"/>
-        </w:rPr>
-        <w:t>Logout.</w:t>
+      <w:proofErr w:type="spellStart"/>
+      <w:r>
+        <w:rPr>
+          <w:rFonts w:ascii="Arial" w:eastAsia="Arial" w:hAnsi="Arial" w:cs="Arial"/>
+          <w:b/>
+          <w:bCs/>
+          <w:color w:val="000000"/>
+          <w:sz w:val="22"/>
+          <w:szCs w:val="22"/>
+        </w:rPr>
+        <w:t>Logout</w:t>
+      </w:r>
+      <w:proofErr w:type="spellEnd"/>
+      <w:r>
+        <w:rPr>
+          <w:rFonts w:ascii="Arial" w:eastAsia="Arial" w:hAnsi="Arial" w:cs="Arial"/>
+          <w:b/>
+          <w:bCs/>
+          <w:color w:val="000000"/>
+          <w:sz w:val="22"/>
+          <w:szCs w:val="22"/>
+        </w:rPr>
+        <w:t>.</w:t>
       </w:r>
     </w:p>
     <w:p>
@@ -489,16 +548,49 @@
           <w:sz w:val="22"/>
           <w:szCs w:val="22"/>
         </w:rPr>
-        <w:t>Nos logueamos</w:t>
-      </w:r>
-      <w:r>
-        <w:rPr>
-          <w:rFonts w:ascii="Arial" w:eastAsia="Arial" w:hAnsi="Arial" w:cs="Arial"/>
-          <w:color w:val="000000"/>
-          <w:sz w:val="22"/>
-          <w:szCs w:val="22"/>
-        </w:rPr>
-        <w:t xml:space="preserve"> con el supervisor scoca1 (password 123).</w:t>
+        <w:t xml:space="preserve">Nos </w:t>
+      </w:r>
+      <w:proofErr w:type="spellStart"/>
+      <w:r>
+        <w:rPr>
+          <w:rFonts w:ascii="Arial" w:eastAsia="Arial" w:hAnsi="Arial" w:cs="Arial"/>
+          <w:b/>
+          <w:bCs/>
+          <w:color w:val="000000"/>
+          <w:sz w:val="22"/>
+          <w:szCs w:val="22"/>
+        </w:rPr>
+        <w:t>logueamos</w:t>
+      </w:r>
+      <w:proofErr w:type="spellEnd"/>
+      <w:r>
+        <w:rPr>
+          <w:rFonts w:ascii="Arial" w:eastAsia="Arial" w:hAnsi="Arial" w:cs="Arial"/>
+          <w:color w:val="000000"/>
+          <w:sz w:val="22"/>
+          <w:szCs w:val="22"/>
+        </w:rPr>
+        <w:t xml:space="preserve"> con el supervisor scoca1 (</w:t>
+      </w:r>
+      <w:proofErr w:type="spellStart"/>
+      <w:r>
+        <w:rPr>
+          <w:rFonts w:ascii="Arial" w:eastAsia="Arial" w:hAnsi="Arial" w:cs="Arial"/>
+          <w:color w:val="000000"/>
+          <w:sz w:val="22"/>
+          <w:szCs w:val="22"/>
+        </w:rPr>
+        <w:t>password</w:t>
+      </w:r>
+      <w:proofErr w:type="spellEnd"/>
+      <w:r>
+        <w:rPr>
+          <w:rFonts w:ascii="Arial" w:eastAsia="Arial" w:hAnsi="Arial" w:cs="Arial"/>
+          <w:color w:val="000000"/>
+          <w:sz w:val="22"/>
+          <w:szCs w:val="22"/>
+        </w:rPr>
+        <w:t xml:space="preserve"> 123).</w:t>
       </w:r>
     </w:p>
     <w:p>
@@ -550,16 +642,7 @@
           <w:sz w:val="22"/>
           <w:szCs w:val="22"/>
         </w:rPr>
-        <w:t xml:space="preserve">, seleccionamos el agente acoca1, explicamos un    </w:t>
-      </w:r>
-      <w:r>
-        <w:rPr>
-          <w:rFonts w:ascii="Arial" w:eastAsia="Arial" w:hAnsi="Arial" w:cs="Arial"/>
-          <w:color w:val="000000"/>
-          <w:sz w:val="22"/>
-          <w:szCs w:val="22"/>
-        </w:rPr>
-        <w:t xml:space="preserve">     poco los gráficos, vemos que coinciden los rangos con los que vimos en 2.3</w:t>
+        <w:t>, seleccionamos el agente acoca1, explicamos un         poco los gráficos, vemos que coinciden los rangos con los que vimos en 2.3</w:t>
       </w:r>
     </w:p>
     <w:p>
@@ -772,16 +855,7 @@
           <w:sz w:val="22"/>
           <w:szCs w:val="22"/>
         </w:rPr>
-        <w:t>7.   Vamos a la pá</w:t>
-      </w:r>
-      <w:r>
-        <w:rPr>
-          <w:rFonts w:ascii="Arial" w:eastAsia="Arial" w:hAnsi="Arial" w:cs="Arial"/>
-          <w:color w:val="000000"/>
-          <w:sz w:val="22"/>
-          <w:szCs w:val="22"/>
-        </w:rPr>
-        <w:t xml:space="preserve">gina de </w:t>
+        <w:t xml:space="preserve">7.   Vamos a la página de </w:t>
       </w:r>
       <w:r>
         <w:rPr>
@@ -834,16 +908,49 @@
           <w:sz w:val="22"/>
           <w:szCs w:val="22"/>
         </w:rPr>
-        <w:t>Nos volvemos a loguear</w:t>
-      </w:r>
-      <w:r>
-        <w:rPr>
-          <w:rFonts w:ascii="Arial" w:eastAsia="Arial" w:hAnsi="Arial" w:cs="Arial"/>
-          <w:color w:val="000000"/>
-          <w:sz w:val="22"/>
-          <w:szCs w:val="22"/>
-        </w:rPr>
-        <w:t xml:space="preserve"> con un jefe de cuenta (jefe1, jefe2, jefe3). Password=123.</w:t>
+        <w:t xml:space="preserve">Nos volvemos a </w:t>
+      </w:r>
+      <w:proofErr w:type="spellStart"/>
+      <w:r>
+        <w:rPr>
+          <w:rFonts w:ascii="Arial" w:eastAsia="Arial" w:hAnsi="Arial" w:cs="Arial"/>
+          <w:b/>
+          <w:bCs/>
+          <w:color w:val="000000"/>
+          <w:sz w:val="22"/>
+          <w:szCs w:val="22"/>
+        </w:rPr>
+        <w:t>loguear</w:t>
+      </w:r>
+      <w:proofErr w:type="spellEnd"/>
+      <w:r>
+        <w:rPr>
+          <w:rFonts w:ascii="Arial" w:eastAsia="Arial" w:hAnsi="Arial" w:cs="Arial"/>
+          <w:color w:val="000000"/>
+          <w:sz w:val="22"/>
+          <w:szCs w:val="22"/>
+        </w:rPr>
+        <w:t xml:space="preserve"> con un jefe de cuenta (jefe1, jefe2, jefe3). </w:t>
+      </w:r>
+      <w:proofErr w:type="spellStart"/>
+      <w:r>
+        <w:rPr>
+          <w:rFonts w:ascii="Arial" w:eastAsia="Arial" w:hAnsi="Arial" w:cs="Arial"/>
+          <w:color w:val="000000"/>
+          <w:sz w:val="22"/>
+          <w:szCs w:val="22"/>
+        </w:rPr>
+        <w:t>Password</w:t>
+      </w:r>
+      <w:proofErr w:type="spellEnd"/>
+      <w:r>
+        <w:rPr>
+          <w:rFonts w:ascii="Arial" w:eastAsia="Arial" w:hAnsi="Arial" w:cs="Arial"/>
+          <w:color w:val="000000"/>
+          <w:sz w:val="22"/>
+          <w:szCs w:val="22"/>
+        </w:rPr>
+        <w:t>=123.</w:t>
       </w:r>
     </w:p>
     <w:p>
@@ -885,16 +992,7 @@
           <w:sz w:val="22"/>
           <w:szCs w:val="22"/>
         </w:rPr>
-        <w:t>, vemos que los datos so</w:t>
-      </w:r>
-      <w:r>
-        <w:rPr>
-          <w:rFonts w:ascii="Arial" w:eastAsia="Arial" w:hAnsi="Arial" w:cs="Arial"/>
-          <w:color w:val="000000"/>
-          <w:sz w:val="22"/>
-          <w:szCs w:val="22"/>
-        </w:rPr>
-        <w:t>n coherentes (suma de agente acoca1, acoca2 y acoca3)</w:t>
+        <w:t>, vemos que los datos son coherentes (suma de agente acoca1, acoca2 y acoca3)</w:t>
       </w:r>
     </w:p>
     <w:p>
@@ -928,7 +1026,31 @@
           <w:sz w:val="22"/>
           <w:szCs w:val="22"/>
         </w:rPr>
-        <w:t>nos logueamos con un agente</w:t>
+        <w:t xml:space="preserve">nos </w:t>
+      </w:r>
+      <w:proofErr w:type="spellStart"/>
+      <w:r>
+        <w:rPr>
+          <w:rFonts w:ascii="Arial" w:eastAsia="Arial" w:hAnsi="Arial" w:cs="Arial"/>
+          <w:b/>
+          <w:bCs/>
+          <w:color w:val="000000"/>
+          <w:sz w:val="22"/>
+          <w:szCs w:val="22"/>
+        </w:rPr>
+        <w:t>logueamos</w:t>
+      </w:r>
+      <w:proofErr w:type="spellEnd"/>
+      <w:r>
+        <w:rPr>
+          <w:rFonts w:ascii="Arial" w:eastAsia="Arial" w:hAnsi="Arial" w:cs="Arial"/>
+          <w:b/>
+          <w:bCs/>
+          <w:color w:val="000000"/>
+          <w:sz w:val="22"/>
+          <w:szCs w:val="22"/>
+        </w:rPr>
+        <w:t xml:space="preserve"> con un agente</w:t>
       </w:r>
       <w:r>
         <w:rPr>
@@ -959,16 +1081,103 @@
           <w:sz w:val="22"/>
           <w:szCs w:val="22"/>
         </w:rPr>
-        <w:t>11.   Luego tendríamos que levantar un archivo con dos o tres días más de datos para ver como evolucio</w:t>
-      </w:r>
-      <w:r>
-        <w:rPr>
-          <w:rFonts w:ascii="Arial" w:eastAsia="Arial" w:hAnsi="Arial" w:cs="Arial"/>
-          <w:color w:val="000000"/>
-          <w:sz w:val="22"/>
-          <w:szCs w:val="22"/>
-        </w:rPr>
-        <w:t>nan los gráficos, métricas, etc.</w:t>
+        <w:t xml:space="preserve">11.   </w:t>
+      </w:r>
+      <w:r>
+        <w:rPr>
+          <w:rFonts w:ascii="Arial" w:eastAsia="Arial" w:hAnsi="Arial" w:cs="Arial"/>
+          <w:color w:val="000000"/>
+          <w:sz w:val="22"/>
+          <w:szCs w:val="22"/>
+        </w:rPr>
+        <w:t xml:space="preserve">Cargar datos del archivo de </w:t>
+      </w:r>
+      <w:proofErr w:type="spellStart"/>
+      <w:r>
+        <w:rPr>
+          <w:rFonts w:ascii="Arial" w:eastAsia="Arial" w:hAnsi="Arial" w:cs="Arial"/>
+          <w:color w:val="000000"/>
+          <w:sz w:val="22"/>
+          <w:szCs w:val="22"/>
+        </w:rPr>
+        <w:t>qa</w:t>
+      </w:r>
+      <w:proofErr w:type="spellEnd"/>
+      <w:r>
+        <w:rPr>
+          <w:rFonts w:ascii="Arial" w:eastAsia="Arial" w:hAnsi="Arial" w:cs="Arial"/>
+          <w:color w:val="000000"/>
+          <w:sz w:val="22"/>
+          <w:szCs w:val="22"/>
+        </w:rPr>
+        <w:t xml:space="preserve"> (ejecutar </w:t>
+      </w:r>
+      <w:r>
+        <w:rPr>
+          <w:rFonts w:ascii="Arial" w:eastAsia="Arial" w:hAnsi="Arial" w:cs="Arial"/>
+          <w:color w:val="000000"/>
+          <w:sz w:val="22"/>
+          <w:szCs w:val="22"/>
+        </w:rPr>
+        <w:t>%repo/presentación/</w:t>
+      </w:r>
+      <w:proofErr w:type="spellStart"/>
+      <w:r>
+        <w:rPr>
+          <w:rFonts w:ascii="Arial" w:eastAsia="Arial" w:hAnsi="Arial" w:cs="Arial"/>
+          <w:color w:val="000000"/>
+          <w:sz w:val="22"/>
+          <w:szCs w:val="22"/>
+        </w:rPr>
+        <w:t>import</w:t>
+      </w:r>
+      <w:proofErr w:type="spellEnd"/>
+      <w:r>
+        <w:rPr>
+          <w:rFonts w:ascii="Arial" w:eastAsia="Arial" w:hAnsi="Arial" w:cs="Arial"/>
+          <w:color w:val="000000"/>
+          <w:sz w:val="22"/>
+          <w:szCs w:val="22"/>
+        </w:rPr>
+        <w:t xml:space="preserve"> </w:t>
+      </w:r>
+      <w:proofErr w:type="spellStart"/>
+      <w:r>
+        <w:rPr>
+          <w:rFonts w:ascii="Arial" w:eastAsia="Arial" w:hAnsi="Arial" w:cs="Arial"/>
+          <w:color w:val="000000"/>
+          <w:sz w:val="22"/>
+          <w:szCs w:val="22"/>
+        </w:rPr>
+        <w:t>file</w:t>
+      </w:r>
+      <w:proofErr w:type="spellEnd"/>
+      <w:r>
+        <w:rPr>
+          <w:rFonts w:ascii="Arial" w:eastAsia="Arial" w:hAnsi="Arial" w:cs="Arial"/>
+          <w:color w:val="000000"/>
+          <w:sz w:val="22"/>
+          <w:szCs w:val="22"/>
+        </w:rPr>
+        <w:t>/import.</w:t>
+      </w:r>
+      <w:r>
+        <w:rPr>
+          <w:rFonts w:ascii="Arial" w:eastAsia="Arial" w:hAnsi="Arial" w:cs="Arial"/>
+          <w:color w:val="000000"/>
+          <w:sz w:val="22"/>
+          <w:szCs w:val="22"/>
+        </w:rPr>
+        <w:t>bat)</w:t>
+      </w:r>
+      <w:r>
+        <w:rPr>
+          <w:rFonts w:ascii="Arial" w:eastAsia="Arial" w:hAnsi="Arial" w:cs="Arial"/>
+          <w:color w:val="000000"/>
+          <w:sz w:val="22"/>
+          <w:szCs w:val="22"/>
+        </w:rPr>
+        <w:t>.</w:t>
       </w:r>
     </w:p>
     <w:sectPr>
@@ -1123,6 +1332,7 @@
   <w:style w:type="paragraph" w:default="1" w:styleId="Normal">
     <w:name w:val="Normal"/>
     <w:qFormat/>
+    <w:rsid w:val="00D82D26"/>
     <w:rPr>
       <w:sz w:val="24"/>
       <w:szCs w:val="24"/>
@@ -1131,11 +1341,16 @@
   </w:style>
   <w:style w:type="character" w:default="1" w:styleId="Fuentedeprrafopredeter">
     <w:name w:val="Default Paragraph Font"/>
+    <w:uiPriority w:val="1"/>
     <w:semiHidden/>
+    <w:unhideWhenUsed/>
   </w:style>
   <w:style w:type="table" w:default="1" w:styleId="Tablanormal">
     <w:name w:val="Normal Table"/>
+    <w:uiPriority w:val="99"/>
     <w:semiHidden/>
+    <w:unhideWhenUsed/>
+    <w:qFormat/>
     <w:tblPr>
       <w:tblInd w:w="0" w:type="dxa"/>
       <w:tblCellMar>
@@ -1148,19 +1363,25 @@
   </w:style>
   <w:style w:type="numbering" w:default="1" w:styleId="Sinlista">
     <w:name w:val="No List"/>
+    <w:uiPriority w:val="99"/>
     <w:semiHidden/>
+    <w:unhideWhenUsed/>
   </w:style>
   <w:style w:type="paragraph" w:customStyle="1" w:styleId="Style-1">
     <w:name w:val="Style-1"/>
+    <w:rsid w:val="00D82D26"/>
   </w:style>
   <w:style w:type="paragraph" w:customStyle="1" w:styleId="Style-2">
     <w:name w:val="Style-2"/>
+    <w:rsid w:val="00D82D26"/>
   </w:style>
   <w:style w:type="paragraph" w:customStyle="1" w:styleId="Style-3">
     <w:name w:val="Style-3"/>
+    <w:rsid w:val="00D82D26"/>
   </w:style>
   <w:style w:type="paragraph" w:customStyle="1" w:styleId="Style-4">
     <w:name w:val="Style-4"/>
+    <w:rsid w:val="00D82D26"/>
   </w:style>
 </w:styles>
 </file>

</xml_diff>

<commit_message>
reporteAvance20101125.doc aceptado por Ale Modifico Hoja de Ruta.docx para que ocupe 1 hoja A4
</commit_message>
<xml_diff>
--- a/Presentaciones/Hoja de Ruta.docx
+++ b/Presentaciones/Hoja de Ruta.docx
@@ -7,17 +7,13 @@
         <w:pStyle w:val="Style-1"/>
         <w:spacing w:line="276" w:lineRule="auto"/>
         <w:jc w:val="center"/>
-      </w:pPr>
-      <w:r>
         <w:rPr>
           <w:rFonts w:ascii="Arial" w:eastAsia="Arial" w:hAnsi="Arial" w:cs="Arial"/>
           <w:color w:val="000000"/>
           <w:sz w:val="36"/>
           <w:szCs w:val="36"/>
         </w:rPr>
-        <w:t xml:space="preserve">Demo </w:t>
-      </w:r>
-      <w:proofErr w:type="spellStart"/>
+      </w:pPr>
       <w:r>
         <w:rPr>
           <w:rFonts w:ascii="Arial" w:eastAsia="Arial" w:hAnsi="Arial" w:cs="Arial"/>
@@ -25,9 +21,9 @@
           <w:sz w:val="36"/>
           <w:szCs w:val="36"/>
         </w:rPr>
-        <w:t>Self</w:t>
-      </w:r>
-      <w:proofErr w:type="spellEnd"/>
+        <w:t xml:space="preserve">Demo </w:t>
+      </w:r>
+      <w:proofErr w:type="spellStart"/>
       <w:r>
         <w:rPr>
           <w:rFonts w:ascii="Arial" w:eastAsia="Arial" w:hAnsi="Arial" w:cs="Arial"/>
@@ -35,21 +31,18 @@
           <w:sz w:val="36"/>
           <w:szCs w:val="36"/>
         </w:rPr>
-        <w:t xml:space="preserve"> Management</w:t>
-      </w:r>
-    </w:p>
-    <w:p>
-      <w:pPr>
-        <w:pStyle w:val="Style-1"/>
-        <w:spacing w:line="276" w:lineRule="auto"/>
-        <w:jc w:val="center"/>
+        <w:t>Self</w:t>
+      </w:r>
+      <w:proofErr w:type="spellEnd"/>
+      <w:r>
         <w:rPr>
           <w:rFonts w:ascii="Arial" w:eastAsia="Arial" w:hAnsi="Arial" w:cs="Arial"/>
           <w:color w:val="000000"/>
           <w:sz w:val="36"/>
           <w:szCs w:val="36"/>
         </w:rPr>
-      </w:pPr>
+        <w:t xml:space="preserve"> Management</w:t>
+      </w:r>
       <w:r>
         <w:rPr>
           <w:rFonts w:ascii="Arial" w:eastAsia="Arial" w:hAnsi="Arial" w:cs="Arial"/>
@@ -57,6 +50,15 @@
           <w:sz w:val="36"/>
           <w:szCs w:val="36"/>
         </w:rPr>
+        <w:t xml:space="preserve"> - </w:t>
+      </w:r>
+      <w:r>
+        <w:rPr>
+          <w:rFonts w:ascii="Arial" w:eastAsia="Arial" w:hAnsi="Arial" w:cs="Arial"/>
+          <w:color w:val="000000"/>
+          <w:sz w:val="36"/>
+          <w:szCs w:val="36"/>
+        </w:rPr>
         <w:t>Hoja de ruta</w:t>
       </w:r>
     </w:p>
@@ -100,7 +102,16 @@
           <w:sz w:val="22"/>
           <w:szCs w:val="22"/>
         </w:rPr>
-        <w:t xml:space="preserve">1.       </w:t>
+        <w:t>1.</w:t>
+      </w:r>
+      <w:r>
+        <w:rPr>
+          <w:rFonts w:ascii="Arial" w:eastAsia="Arial" w:hAnsi="Arial" w:cs="Arial"/>
+          <w:color w:val="000000"/>
+          <w:sz w:val="22"/>
+          <w:szCs w:val="22"/>
+        </w:rPr>
+        <w:t xml:space="preserve"> </w:t>
       </w:r>
       <w:r>
         <w:rPr>
@@ -175,7 +186,7 @@
           <w:sz w:val="22"/>
           <w:szCs w:val="22"/>
         </w:rPr>
-        <w:t xml:space="preserve">2.       </w:t>
+        <w:t xml:space="preserve">2. </w:t>
       </w:r>
       <w:r>
         <w:rPr>
@@ -217,7 +228,16 @@
           <w:sz w:val="22"/>
           <w:szCs w:val="22"/>
         </w:rPr>
-        <w:t>2.1.       Mostramos quienes son los supervisores: scoca1 y scoca2 (posibilidad dar de   alta/baja un supervisor).</w:t>
+        <w:t xml:space="preserve">2.1. </w:t>
+      </w:r>
+      <w:r>
+        <w:rPr>
+          <w:rFonts w:ascii="Arial" w:eastAsia="Arial" w:hAnsi="Arial" w:cs="Arial"/>
+          <w:color w:val="000000"/>
+          <w:sz w:val="22"/>
+          <w:szCs w:val="22"/>
+        </w:rPr>
+        <w:t>Mostramos quienes son los supervisores: scoca1 y scoca2 (posibilidad dar de   alta/baja un supervisor).</w:t>
       </w:r>
     </w:p>
     <w:p>
@@ -239,7 +259,16 @@
           <w:sz w:val="22"/>
           <w:szCs w:val="22"/>
         </w:rPr>
-        <w:t>2.2.       Mostramos cuales son los agentes: acoca1, acoca2, acoca3.</w:t>
+        <w:t xml:space="preserve">2.2. </w:t>
+      </w:r>
+      <w:r>
+        <w:rPr>
+          <w:rFonts w:ascii="Arial" w:eastAsia="Arial" w:hAnsi="Arial" w:cs="Arial"/>
+          <w:color w:val="000000"/>
+          <w:sz w:val="22"/>
+          <w:szCs w:val="22"/>
+        </w:rPr>
+        <w:t>Mostramos cuales son los agentes: acoca1, acoca2, acoca3.</w:t>
       </w:r>
     </w:p>
     <w:p>
@@ -319,7 +348,16 @@
           <w:sz w:val="22"/>
           <w:szCs w:val="22"/>
         </w:rPr>
-        <w:t xml:space="preserve">2.3.       Mostramos y explicamos las métricas, los rangos de cada métrica: QA_MONITORS, QA_PTS_ACHIEVED, QA_PTS_POSSIBLE </w:t>
+        <w:t xml:space="preserve">2.3. </w:t>
+      </w:r>
+      <w:r>
+        <w:rPr>
+          <w:rFonts w:ascii="Arial" w:eastAsia="Arial" w:hAnsi="Arial" w:cs="Arial"/>
+          <w:color w:val="000000"/>
+          <w:sz w:val="22"/>
+          <w:szCs w:val="22"/>
+        </w:rPr>
+        <w:t xml:space="preserve">Mostramos y explicamos las métricas, los rangos de cada métrica: QA_MONITORS, QA_PTS_ACHIEVED, QA_PTS_POSSIBLE </w:t>
       </w:r>
     </w:p>
     <w:p>
@@ -354,7 +392,16 @@
           <w:sz w:val="22"/>
           <w:szCs w:val="22"/>
         </w:rPr>
-        <w:t>2.4.       Posibilidad dar de alta una métrica, ver q no puedo más de 3 y menos de 1, ver validaciones de rangos.</w:t>
+        <w:t xml:space="preserve">2.4. </w:t>
+      </w:r>
+      <w:r>
+        <w:rPr>
+          <w:rFonts w:ascii="Arial" w:eastAsia="Arial" w:hAnsi="Arial" w:cs="Arial"/>
+          <w:color w:val="000000"/>
+          <w:sz w:val="22"/>
+          <w:szCs w:val="22"/>
+        </w:rPr>
+        <w:t>Posibilidad dar de alta una métrica, ver q no puedo más de 3 y menos de 1, ver validaciones de rangos.</w:t>
       </w:r>
     </w:p>
     <w:p>
@@ -407,7 +454,7 @@
           <w:sz w:val="22"/>
           <w:szCs w:val="22"/>
         </w:rPr>
-        <w:t xml:space="preserve">3.       </w:t>
+        <w:t xml:space="preserve">3. </w:t>
       </w:r>
       <w:r>
         <w:rPr>
@@ -427,22 +474,96 @@
           <w:sz w:val="22"/>
           <w:szCs w:val="22"/>
         </w:rPr>
-        <w:t xml:space="preserve">, se puede ver la lista de supervisores y a qué campaña pertenecen: scoca1 y scoca2 pertenecen Coca-Cola, el resto </w:t>
+        <w:t>, se puede ver la lista de supervisores y a qué campaña pertenecen: scoca1 y scoca2 pertenecen Coca-Cola</w:t>
+      </w:r>
+      <w:r>
+        <w:rPr>
+          <w:rFonts w:ascii="Arial" w:eastAsia="Arial" w:hAnsi="Arial" w:cs="Arial"/>
+          <w:color w:val="000000"/>
+          <w:sz w:val="22"/>
+          <w:szCs w:val="22"/>
+        </w:rPr>
+        <w:t>, el resto no</w:t>
+      </w:r>
+      <w:r>
+        <w:rPr>
+          <w:rFonts w:ascii="Arial" w:eastAsia="Arial" w:hAnsi="Arial" w:cs="Arial"/>
+          <w:color w:val="000000"/>
+          <w:sz w:val="22"/>
+          <w:szCs w:val="22"/>
+        </w:rPr>
+        <w:t>.</w:t>
+      </w:r>
+    </w:p>
+    <w:p>
+      <w:pPr>
+        <w:pStyle w:val="Style-3"/>
+        <w:spacing w:line="276" w:lineRule="auto"/>
+        <w:rPr>
+          <w:rFonts w:ascii="Arial" w:eastAsia="Arial" w:hAnsi="Arial" w:cs="Arial"/>
+          <w:color w:val="000000"/>
+          <w:sz w:val="22"/>
+          <w:szCs w:val="22"/>
+        </w:rPr>
+      </w:pPr>
+      <w:r>
+        <w:rPr>
+          <w:rFonts w:ascii="Arial" w:eastAsia="Arial" w:hAnsi="Arial" w:cs="Arial"/>
+          <w:color w:val="000000"/>
+          <w:sz w:val="22"/>
+          <w:szCs w:val="22"/>
+        </w:rPr>
+        <w:t xml:space="preserve">3.1. </w:t>
+      </w:r>
+      <w:r>
+        <w:rPr>
+          <w:rFonts w:ascii="Arial" w:eastAsia="Arial" w:hAnsi="Arial" w:cs="Arial"/>
+          <w:color w:val="000000"/>
+          <w:sz w:val="22"/>
+          <w:szCs w:val="22"/>
+        </w:rPr>
+        <w:t>Posibilidad de dar de alta o editar un supervisor.</w:t>
+      </w:r>
+    </w:p>
+    <w:p>
+      <w:pPr>
+        <w:pStyle w:val="Style-3"/>
+        <w:spacing w:line="276" w:lineRule="auto"/>
+        <w:ind w:hanging="360"/>
+        <w:rPr>
+          <w:rFonts w:ascii="Arial" w:eastAsia="Arial" w:hAnsi="Arial" w:cs="Arial"/>
+          <w:color w:val="000000"/>
+          <w:sz w:val="22"/>
+          <w:szCs w:val="22"/>
+        </w:rPr>
+      </w:pPr>
+      <w:r>
+        <w:rPr>
+          <w:rFonts w:ascii="Arial" w:eastAsia="Arial" w:hAnsi="Arial" w:cs="Arial"/>
+          <w:color w:val="000000"/>
+          <w:sz w:val="22"/>
+          <w:szCs w:val="22"/>
+        </w:rPr>
+        <w:t xml:space="preserve">4. </w:t>
       </w:r>
       <w:proofErr w:type="spellStart"/>
       <w:r>
         <w:rPr>
           <w:rFonts w:ascii="Arial" w:eastAsia="Arial" w:hAnsi="Arial" w:cs="Arial"/>
-          <w:color w:val="000000"/>
-          <w:sz w:val="22"/>
-          <w:szCs w:val="22"/>
-        </w:rPr>
-        <w:t>nó</w:t>
+          <w:b/>
+          <w:bCs/>
+          <w:color w:val="000000"/>
+          <w:sz w:val="22"/>
+          <w:szCs w:val="22"/>
+        </w:rPr>
+        <w:t>Logout</w:t>
       </w:r>
       <w:proofErr w:type="spellEnd"/>
       <w:r>
         <w:rPr>
           <w:rFonts w:ascii="Arial" w:eastAsia="Arial" w:hAnsi="Arial" w:cs="Arial"/>
+          <w:b/>
+          <w:bCs/>
           <w:color w:val="000000"/>
           <w:sz w:val="22"/>
           <w:szCs w:val="22"/>
@@ -452,6 +573,150 @@
     </w:p>
     <w:p>
       <w:pPr>
+        <w:pStyle w:val="Style-3"/>
+        <w:spacing w:line="276" w:lineRule="auto"/>
+        <w:ind w:hanging="360"/>
+        <w:rPr>
+          <w:rFonts w:ascii="Arial" w:eastAsia="Arial" w:hAnsi="Arial" w:cs="Arial"/>
+          <w:color w:val="000000"/>
+          <w:sz w:val="22"/>
+          <w:szCs w:val="22"/>
+        </w:rPr>
+      </w:pPr>
+      <w:r>
+        <w:rPr>
+          <w:rFonts w:ascii="Arial" w:eastAsia="Arial" w:hAnsi="Arial" w:cs="Arial"/>
+          <w:color w:val="000000"/>
+          <w:sz w:val="22"/>
+          <w:szCs w:val="22"/>
+        </w:rPr>
+        <w:t xml:space="preserve">5. </w:t>
+      </w:r>
+      <w:r>
+        <w:rPr>
+          <w:rFonts w:ascii="Arial" w:eastAsia="Arial" w:hAnsi="Arial" w:cs="Arial"/>
+          <w:b/>
+          <w:bCs/>
+          <w:color w:val="000000"/>
+          <w:sz w:val="22"/>
+          <w:szCs w:val="22"/>
+        </w:rPr>
+        <w:t xml:space="preserve">Nos </w:t>
+      </w:r>
+      <w:proofErr w:type="spellStart"/>
+      <w:r>
+        <w:rPr>
+          <w:rFonts w:ascii="Arial" w:eastAsia="Arial" w:hAnsi="Arial" w:cs="Arial"/>
+          <w:b/>
+          <w:bCs/>
+          <w:color w:val="000000"/>
+          <w:sz w:val="22"/>
+          <w:szCs w:val="22"/>
+        </w:rPr>
+        <w:t>logueamos</w:t>
+      </w:r>
+      <w:proofErr w:type="spellEnd"/>
+      <w:r>
+        <w:rPr>
+          <w:rFonts w:ascii="Arial" w:eastAsia="Arial" w:hAnsi="Arial" w:cs="Arial"/>
+          <w:color w:val="000000"/>
+          <w:sz w:val="22"/>
+          <w:szCs w:val="22"/>
+        </w:rPr>
+        <w:t xml:space="preserve"> con el supervisor scoca1 (</w:t>
+      </w:r>
+      <w:proofErr w:type="spellStart"/>
+      <w:r>
+        <w:rPr>
+          <w:rFonts w:ascii="Arial" w:eastAsia="Arial" w:hAnsi="Arial" w:cs="Arial"/>
+          <w:color w:val="000000"/>
+          <w:sz w:val="22"/>
+          <w:szCs w:val="22"/>
+        </w:rPr>
+        <w:t>password</w:t>
+      </w:r>
+      <w:proofErr w:type="spellEnd"/>
+      <w:r>
+        <w:rPr>
+          <w:rFonts w:ascii="Arial" w:eastAsia="Arial" w:hAnsi="Arial" w:cs="Arial"/>
+          <w:color w:val="000000"/>
+          <w:sz w:val="22"/>
+          <w:szCs w:val="22"/>
+        </w:rPr>
+        <w:t xml:space="preserve"> 123).</w:t>
+      </w:r>
+    </w:p>
+    <w:p>
+      <w:pPr>
+        <w:pStyle w:val="Style-3"/>
+        <w:spacing w:line="276" w:lineRule="auto"/>
+        <w:ind w:hanging="360"/>
+        <w:rPr>
+          <w:rFonts w:ascii="Arial" w:eastAsia="Arial" w:hAnsi="Arial" w:cs="Arial"/>
+          <w:color w:val="000000"/>
+          <w:sz w:val="22"/>
+          <w:szCs w:val="22"/>
+        </w:rPr>
+      </w:pPr>
+      <w:r>
+        <w:rPr>
+          <w:rFonts w:ascii="Arial" w:eastAsia="Arial" w:hAnsi="Arial" w:cs="Arial"/>
+          <w:color w:val="000000"/>
+          <w:sz w:val="22"/>
+          <w:szCs w:val="22"/>
+        </w:rPr>
+        <w:t xml:space="preserve">6. </w:t>
+      </w:r>
+      <w:r>
+        <w:rPr>
+          <w:rFonts w:ascii="Arial" w:eastAsia="Arial" w:hAnsi="Arial" w:cs="Arial"/>
+          <w:color w:val="000000"/>
+          <w:sz w:val="22"/>
+          <w:szCs w:val="22"/>
+        </w:rPr>
+        <w:t xml:space="preserve">Vamos a la página de </w:t>
+      </w:r>
+      <w:r>
+        <w:rPr>
+          <w:rFonts w:ascii="Arial" w:eastAsia="Arial" w:hAnsi="Arial" w:cs="Arial"/>
+          <w:b/>
+          <w:bCs/>
+          <w:color w:val="000000"/>
+          <w:sz w:val="22"/>
+          <w:szCs w:val="22"/>
+        </w:rPr>
+        <w:t>salario por agente</w:t>
+      </w:r>
+      <w:r>
+        <w:rPr>
+          <w:rFonts w:ascii="Arial" w:eastAsia="Arial" w:hAnsi="Arial" w:cs="Arial"/>
+          <w:color w:val="000000"/>
+          <w:sz w:val="22"/>
+          <w:szCs w:val="22"/>
+        </w:rPr>
+        <w:t>, seleccionamos e</w:t>
+      </w:r>
+      <w:r>
+        <w:rPr>
+          <w:rFonts w:ascii="Arial" w:eastAsia="Arial" w:hAnsi="Arial" w:cs="Arial"/>
+          <w:color w:val="000000"/>
+          <w:sz w:val="22"/>
+          <w:szCs w:val="22"/>
+        </w:rPr>
+        <w:t xml:space="preserve">l agente acoca1, explicamos un </w:t>
+      </w:r>
+      <w:r>
+        <w:rPr>
+          <w:rFonts w:ascii="Arial" w:eastAsia="Arial" w:hAnsi="Arial" w:cs="Arial"/>
+          <w:color w:val="000000"/>
+          <w:sz w:val="22"/>
+          <w:szCs w:val="22"/>
+        </w:rPr>
+        <w:t>poco los gráficos, vemos que coinciden los rangos con los que vimos en 2.3</w:t>
+      </w:r>
+    </w:p>
+    <w:p>
+      <w:pPr>
         <w:pStyle w:val="Style-4"/>
         <w:spacing w:line="276" w:lineRule="auto"/>
         <w:ind w:left="720" w:hanging="360"/>
@@ -469,48 +734,31 @@
           <w:sz w:val="22"/>
           <w:szCs w:val="22"/>
         </w:rPr>
-        <w:t>3.1.       Posibilidad de dar de alta o editar un supervisor.</w:t>
-      </w:r>
-    </w:p>
-    <w:p>
-      <w:pPr>
-        <w:pStyle w:val="Style-3"/>
-        <w:spacing w:line="276" w:lineRule="auto"/>
-        <w:ind w:hanging="360"/>
-        <w:rPr>
-          <w:rFonts w:ascii="Arial" w:eastAsia="Arial" w:hAnsi="Arial" w:cs="Arial"/>
-          <w:color w:val="000000"/>
-          <w:sz w:val="22"/>
-          <w:szCs w:val="22"/>
-        </w:rPr>
-      </w:pPr>
-      <w:r>
-        <w:rPr>
-          <w:rFonts w:ascii="Arial" w:eastAsia="Arial" w:hAnsi="Arial" w:cs="Arial"/>
-          <w:color w:val="000000"/>
-          <w:sz w:val="22"/>
-          <w:szCs w:val="22"/>
-        </w:rPr>
-        <w:t xml:space="preserve">4.       </w:t>
-      </w:r>
-      <w:proofErr w:type="spellStart"/>
-      <w:r>
-        <w:rPr>
-          <w:rFonts w:ascii="Arial" w:eastAsia="Arial" w:hAnsi="Arial" w:cs="Arial"/>
-          <w:b/>
-          <w:bCs/>
-          <w:color w:val="000000"/>
-          <w:sz w:val="22"/>
-          <w:szCs w:val="22"/>
-        </w:rPr>
-        <w:t>Logout</w:t>
-      </w:r>
-      <w:proofErr w:type="spellEnd"/>
-      <w:r>
-        <w:rPr>
-          <w:rFonts w:ascii="Arial" w:eastAsia="Arial" w:hAnsi="Arial" w:cs="Arial"/>
-          <w:b/>
-          <w:bCs/>
+        <w:t xml:space="preserve">6.1. </w:t>
+      </w:r>
+      <w:r>
+        <w:rPr>
+          <w:rFonts w:ascii="Arial" w:eastAsia="Arial" w:hAnsi="Arial" w:cs="Arial"/>
+          <w:color w:val="000000"/>
+          <w:sz w:val="22"/>
+          <w:szCs w:val="22"/>
+        </w:rPr>
+        <w:t xml:space="preserve">Vemos las </w:t>
+      </w:r>
+      <w:r>
+        <w:rPr>
+          <w:rFonts w:ascii="Arial" w:eastAsia="Arial" w:hAnsi="Arial" w:cs="Arial"/>
+          <w:b/>
+          <w:bCs/>
+          <w:color w:val="000000"/>
+          <w:sz w:val="22"/>
+          <w:szCs w:val="22"/>
+        </w:rPr>
+        <w:t>proyecciones</w:t>
+      </w:r>
+      <w:r>
+        <w:rPr>
+          <w:rFonts w:ascii="Arial" w:eastAsia="Arial" w:hAnsi="Arial" w:cs="Arial"/>
           <w:color w:val="000000"/>
           <w:sz w:val="22"/>
           <w:szCs w:val="22"/>
@@ -520,133 +768,6 @@
     </w:p>
     <w:p>
       <w:pPr>
-        <w:pStyle w:val="Style-3"/>
-        <w:spacing w:line="276" w:lineRule="auto"/>
-        <w:ind w:hanging="360"/>
-        <w:rPr>
-          <w:rFonts w:ascii="Arial" w:eastAsia="Arial" w:hAnsi="Arial" w:cs="Arial"/>
-          <w:color w:val="000000"/>
-          <w:sz w:val="22"/>
-          <w:szCs w:val="22"/>
-        </w:rPr>
-      </w:pPr>
-      <w:r>
-        <w:rPr>
-          <w:rFonts w:ascii="Arial" w:eastAsia="Arial" w:hAnsi="Arial" w:cs="Arial"/>
-          <w:color w:val="000000"/>
-          <w:sz w:val="22"/>
-          <w:szCs w:val="22"/>
-        </w:rPr>
-        <w:t xml:space="preserve">5.       </w:t>
-      </w:r>
-      <w:r>
-        <w:rPr>
-          <w:rFonts w:ascii="Arial" w:eastAsia="Arial" w:hAnsi="Arial" w:cs="Arial"/>
-          <w:b/>
-          <w:bCs/>
-          <w:color w:val="000000"/>
-          <w:sz w:val="22"/>
-          <w:szCs w:val="22"/>
-        </w:rPr>
-        <w:t xml:space="preserve">Nos </w:t>
-      </w:r>
-      <w:proofErr w:type="spellStart"/>
-      <w:r>
-        <w:rPr>
-          <w:rFonts w:ascii="Arial" w:eastAsia="Arial" w:hAnsi="Arial" w:cs="Arial"/>
-          <w:b/>
-          <w:bCs/>
-          <w:color w:val="000000"/>
-          <w:sz w:val="22"/>
-          <w:szCs w:val="22"/>
-        </w:rPr>
-        <w:t>logueamos</w:t>
-      </w:r>
-      <w:proofErr w:type="spellEnd"/>
-      <w:r>
-        <w:rPr>
-          <w:rFonts w:ascii="Arial" w:eastAsia="Arial" w:hAnsi="Arial" w:cs="Arial"/>
-          <w:color w:val="000000"/>
-          <w:sz w:val="22"/>
-          <w:szCs w:val="22"/>
-        </w:rPr>
-        <w:t xml:space="preserve"> con el supervisor scoca1 (</w:t>
-      </w:r>
-      <w:proofErr w:type="spellStart"/>
-      <w:r>
-        <w:rPr>
-          <w:rFonts w:ascii="Arial" w:eastAsia="Arial" w:hAnsi="Arial" w:cs="Arial"/>
-          <w:color w:val="000000"/>
-          <w:sz w:val="22"/>
-          <w:szCs w:val="22"/>
-        </w:rPr>
-        <w:t>password</w:t>
-      </w:r>
-      <w:proofErr w:type="spellEnd"/>
-      <w:r>
-        <w:rPr>
-          <w:rFonts w:ascii="Arial" w:eastAsia="Arial" w:hAnsi="Arial" w:cs="Arial"/>
-          <w:color w:val="000000"/>
-          <w:sz w:val="22"/>
-          <w:szCs w:val="22"/>
-        </w:rPr>
-        <w:t xml:space="preserve"> 123).</w:t>
-      </w:r>
-    </w:p>
-    <w:p>
-      <w:pPr>
-        <w:pStyle w:val="Style-3"/>
-        <w:spacing w:line="276" w:lineRule="auto"/>
-        <w:ind w:hanging="360"/>
-        <w:rPr>
-          <w:rFonts w:ascii="Arial" w:eastAsia="Arial" w:hAnsi="Arial" w:cs="Arial"/>
-          <w:color w:val="000000"/>
-          <w:sz w:val="22"/>
-          <w:szCs w:val="22"/>
-        </w:rPr>
-      </w:pPr>
-      <w:r>
-        <w:rPr>
-          <w:rFonts w:ascii="Arial" w:eastAsia="Arial" w:hAnsi="Arial" w:cs="Arial"/>
-          <w:color w:val="000000"/>
-          <w:sz w:val="22"/>
-          <w:szCs w:val="22"/>
-        </w:rPr>
-        <w:t xml:space="preserve">6.   </w:t>
-      </w:r>
-      <w:r>
-        <w:rPr>
-          <w:rFonts w:ascii="Arial" w:eastAsia="Arial" w:hAnsi="Arial" w:cs="Arial"/>
-          <w:color w:val="000000"/>
-          <w:sz w:val="22"/>
-          <w:szCs w:val="22"/>
-        </w:rPr>
-        <w:tab/>
-        <w:t xml:space="preserve">    Vamos a la página de </w:t>
-      </w:r>
-      <w:r>
-        <w:rPr>
-          <w:rFonts w:ascii="Arial" w:eastAsia="Arial" w:hAnsi="Arial" w:cs="Arial"/>
-          <w:b/>
-          <w:bCs/>
-          <w:color w:val="000000"/>
-          <w:sz w:val="22"/>
-          <w:szCs w:val="22"/>
-        </w:rPr>
-        <w:t>salario por agente</w:t>
-      </w:r>
-      <w:r>
-        <w:rPr>
-          <w:rFonts w:ascii="Arial" w:eastAsia="Arial" w:hAnsi="Arial" w:cs="Arial"/>
-          <w:color w:val="000000"/>
-          <w:sz w:val="22"/>
-          <w:szCs w:val="22"/>
-        </w:rPr>
-        <w:t>, seleccionamos el agente acoca1, explicamos un         poco los gráficos, vemos que coinciden los rangos con los que vimos en 2.3</w:t>
-      </w:r>
-    </w:p>
-    <w:p>
-      <w:pPr>
         <w:pStyle w:val="Style-4"/>
         <w:spacing w:line="276" w:lineRule="auto"/>
         <w:ind w:left="720" w:hanging="360"/>
@@ -664,49 +785,7 @@
           <w:sz w:val="22"/>
           <w:szCs w:val="22"/>
         </w:rPr>
-        <w:t xml:space="preserve">6.1.   Vemos las </w:t>
-      </w:r>
-      <w:r>
-        <w:rPr>
-          <w:rFonts w:ascii="Arial" w:eastAsia="Arial" w:hAnsi="Arial" w:cs="Arial"/>
-          <w:b/>
-          <w:bCs/>
-          <w:color w:val="000000"/>
-          <w:sz w:val="22"/>
-          <w:szCs w:val="22"/>
-        </w:rPr>
-        <w:t>proyecciones</w:t>
-      </w:r>
-      <w:r>
-        <w:rPr>
-          <w:rFonts w:ascii="Arial" w:eastAsia="Arial" w:hAnsi="Arial" w:cs="Arial"/>
-          <w:color w:val="000000"/>
-          <w:sz w:val="22"/>
-          <w:szCs w:val="22"/>
-        </w:rPr>
-        <w:t>.</w:t>
-      </w:r>
-    </w:p>
-    <w:p>
-      <w:pPr>
-        <w:pStyle w:val="Style-4"/>
-        <w:spacing w:line="276" w:lineRule="auto"/>
-        <w:ind w:left="720" w:hanging="360"/>
-        <w:rPr>
-          <w:rFonts w:ascii="Arial" w:eastAsia="Arial" w:hAnsi="Arial" w:cs="Arial"/>
-          <w:color w:val="000000"/>
-          <w:sz w:val="22"/>
-          <w:szCs w:val="22"/>
-        </w:rPr>
-      </w:pPr>
-      <w:r>
-        <w:rPr>
-          <w:rFonts w:ascii="Arial" w:eastAsia="Arial" w:hAnsi="Arial" w:cs="Arial"/>
-          <w:color w:val="000000"/>
-          <w:sz w:val="22"/>
-          <w:szCs w:val="22"/>
-        </w:rPr>
-        <w:t xml:space="preserve">6.2.   </w:t>
+        <w:t xml:space="preserve">6.2. </w:t>
       </w:r>
       <w:r>
         <w:rPr>
@@ -800,7 +879,7 @@
           <w:sz w:val="22"/>
           <w:szCs w:val="22"/>
         </w:rPr>
-        <w:t xml:space="preserve">6.3.   </w:t>
+        <w:t xml:space="preserve">6.3. </w:t>
       </w:r>
       <w:r>
         <w:rPr>
@@ -855,7 +934,7 @@
           <w:sz w:val="22"/>
           <w:szCs w:val="22"/>
         </w:rPr>
-        <w:t xml:space="preserve">7.   Vamos a la página de </w:t>
+        <w:t xml:space="preserve">7. Vamos a la página de </w:t>
       </w:r>
       <w:r>
         <w:rPr>
@@ -897,7 +976,7 @@
           <w:sz w:val="22"/>
           <w:szCs w:val="22"/>
         </w:rPr>
-        <w:t xml:space="preserve">8.   </w:t>
+        <w:t xml:space="preserve">8. </w:t>
       </w:r>
       <w:r>
         <w:rPr>
@@ -972,7 +1051,7 @@
           <w:sz w:val="22"/>
           <w:szCs w:val="22"/>
         </w:rPr>
-        <w:t xml:space="preserve">9.   Vamos a la página de </w:t>
+        <w:t xml:space="preserve">9. Vamos a la página de </w:t>
       </w:r>
       <w:r>
         <w:rPr>
@@ -1014,8 +1093,7 @@
           <w:sz w:val="22"/>
           <w:szCs w:val="22"/>
         </w:rPr>
-        <w:lastRenderedPageBreak/>
-        <w:t xml:space="preserve">10.   Por último </w:t>
+        <w:t xml:space="preserve">10. Por último </w:t>
       </w:r>
       <w:r>
         <w:rPr>
@@ -1081,7 +1159,7 @@
           <w:sz w:val="22"/>
           <w:szCs w:val="22"/>
         </w:rPr>
-        <w:t xml:space="preserve">11.   </w:t>
+        <w:t xml:space="preserve">11. </w:t>
       </w:r>
       <w:r>
         <w:rPr>

</xml_diff>